<commit_message>
insignificant change to docs
</commit_message>
<xml_diff>
--- a/docs/Dax project description.docx
+++ b/docs/Dax project description.docx
@@ -174,12 +174,7 @@
         </w:r>
       </w:hyperlink>
       <w:r>
-        <w:t xml:space="preserve"> out the</w:t>
-      </w:r>
-      <w:bookmarkStart w:id="0" w:name="_GoBack"/>
-      <w:bookmarkEnd w:id="0"/>
-      <w:r>
-        <w:t xml:space="preserve">re, most have too many bells and whistles, resulting in a steep learning curve, or have </w:t>
+        <w:t xml:space="preserve"> out there, most have too many bells and whistles, resulting in a steep learning curve, or have </w:t>
       </w:r>
       <w:r>
         <w:t xml:space="preserve">similarly </w:t>
@@ -524,8 +519,9 @@
       <w:r>
         <w:t>4. Goals</w:t>
       </w:r>
-    </w:p>
-    <w:p/>
+      <w:bookmarkStart w:id="0" w:name="_GoBack"/>
+      <w:bookmarkEnd w:id="0"/>
+    </w:p>
     <w:sectPr>
       <w:pgSz w:w="12240" w:h="15840"/>
       <w:pgMar w:top="1440" w:right="1440" w:bottom="1440" w:left="1440" w:header="720" w:footer="720" w:gutter="0"/>

</xml_diff>